<commit_message>
v9.15 stable with temperature
</commit_message>
<xml_diff>
--- a/Описание регистров v3.docx
+++ b/Описание регистров v3.docx
@@ -2077,23 +2077,7 @@
             <w:noProof/>
             <w:lang w:val="en-US"/>
           </w:rPr>
-          <w:t>STM_m</w:t>
-        </w:r>
-        <w:r>
-          <w:rPr>
-            <w:rStyle w:val="ac"/>
-            <w:noProof/>
-            <w:lang w:val="en-US"/>
-          </w:rPr>
-          <w:t>o</w:t>
-        </w:r>
-        <w:r>
-          <w:rPr>
-            <w:rStyle w:val="ac"/>
-            <w:noProof/>
-            <w:lang w:val="en-US"/>
-          </w:rPr>
-          <w:t>dule_data</w:t>
+          <w:t>STM_module_data</w:t>
         </w:r>
         <w:r>
           <w:rPr>
@@ -19895,8 +19879,6 @@
               </w:rPr>
               <w:t>Ina_error</w:t>
             </w:r>
-            <w:bookmarkStart w:id="15" w:name="_GoBack"/>
-            <w:bookmarkEnd w:id="15"/>
             <w:proofErr w:type="spellEnd"/>
           </w:p>
         </w:tc>
@@ -19951,17 +19933,17 @@
       <w:pPr>
         <w:pStyle w:val="1"/>
       </w:pPr>
-      <w:bookmarkStart w:id="16" w:name="_Toc82505533"/>
+      <w:bookmarkStart w:id="15" w:name="_Toc82505533"/>
       <w:r>
         <w:t>Аналоговые выходы</w:t>
       </w:r>
-      <w:bookmarkEnd w:id="16"/>
+      <w:bookmarkEnd w:id="15"/>
     </w:p>
     <w:p>
       <w:pPr>
         <w:pStyle w:val="2"/>
       </w:pPr>
-      <w:bookmarkStart w:id="17" w:name="_Toc82505534"/>
+      <w:bookmarkStart w:id="16" w:name="_Toc82505534"/>
       <w:r>
         <w:rPr>
           <w:lang w:val="en-US"/>
@@ -19971,7 +19953,7 @@
       <w:r>
         <w:t>1</w:t>
       </w:r>
-      <w:bookmarkEnd w:id="17"/>
+      <w:bookmarkEnd w:id="16"/>
     </w:p>
     <w:p>
       <w:pPr>
@@ -21894,7 +21876,7 @@
       <w:pPr>
         <w:pStyle w:val="2"/>
       </w:pPr>
-      <w:bookmarkStart w:id="18" w:name="_Toc82505535"/>
+      <w:bookmarkStart w:id="17" w:name="_Toc82505535"/>
       <w:r>
         <w:rPr>
           <w:lang w:val="en-US"/>
@@ -21905,7 +21887,7 @@
       <w:r>
         <w:t>2</w:t>
       </w:r>
-      <w:bookmarkEnd w:id="18"/>
+      <w:bookmarkEnd w:id="17"/>
     </w:p>
     <w:p>
       <w:pPr>
@@ -23798,7 +23780,7 @@
           <w:lang w:val="en-US"/>
         </w:rPr>
       </w:pPr>
-      <w:bookmarkStart w:id="19" w:name="_Toc82505536"/>
+      <w:bookmarkStart w:id="18" w:name="_Toc82505536"/>
       <w:r>
         <w:rPr>
           <w:lang w:val="en-US"/>
@@ -23806,7 +23788,7 @@
         <w:lastRenderedPageBreak/>
         <w:t>ADC control</w:t>
       </w:r>
-      <w:bookmarkEnd w:id="19"/>
+      <w:bookmarkEnd w:id="18"/>
     </w:p>
     <w:p>
       <w:pPr>
@@ -24596,7 +24578,7 @@
       <w:pPr>
         <w:pStyle w:val="2"/>
       </w:pPr>
-      <w:bookmarkStart w:id="20" w:name="_Toc82505537"/>
+      <w:bookmarkStart w:id="19" w:name="_Toc82505537"/>
       <w:r>
         <w:rPr>
           <w:lang w:val="en-US"/>
@@ -24614,7 +24596,7 @@
         </w:rPr>
         <w:t>config</w:t>
       </w:r>
-      <w:bookmarkEnd w:id="20"/>
+      <w:bookmarkEnd w:id="19"/>
       <w:proofErr w:type="spellEnd"/>
     </w:p>
     <w:p>
@@ -28571,7 +28553,7 @@
       <w:pPr>
         <w:pStyle w:val="2"/>
       </w:pPr>
-      <w:bookmarkStart w:id="21" w:name="_Toc82505538"/>
+      <w:bookmarkStart w:id="20" w:name="_Toc82505538"/>
       <w:r>
         <w:rPr>
           <w:lang w:val="en-US"/>
@@ -28588,7 +28570,7 @@
         </w:rPr>
         <w:t>set</w:t>
       </w:r>
-      <w:bookmarkEnd w:id="21"/>
+      <w:bookmarkEnd w:id="20"/>
     </w:p>
     <w:p>
       <w:pPr>
@@ -32179,7 +32161,7 @@
           <w:lang w:val="en-US"/>
         </w:rPr>
       </w:pPr>
-      <w:bookmarkStart w:id="22" w:name="_Toc82505539"/>
+      <w:bookmarkStart w:id="21" w:name="_Toc82505539"/>
       <w:r>
         <w:rPr>
           <w:lang w:val="en-US"/>
@@ -32187,7 +32169,7 @@
         <w:lastRenderedPageBreak/>
         <w:t>UART1 transmitter</w:t>
       </w:r>
-      <w:bookmarkEnd w:id="22"/>
+      <w:bookmarkEnd w:id="21"/>
     </w:p>
     <w:p>
       <w:pPr>
@@ -34711,7 +34693,7 @@
           <w:lang w:val="en-US"/>
         </w:rPr>
       </w:pPr>
-      <w:bookmarkStart w:id="23" w:name="_Toc82505540"/>
+      <w:bookmarkStart w:id="22" w:name="_Toc82505540"/>
       <w:r>
         <w:rPr>
           <w:lang w:val="en-US"/>
@@ -34725,7 +34707,7 @@
         </w:rPr>
         <w:t>settings</w:t>
       </w:r>
-      <w:bookmarkEnd w:id="23"/>
+      <w:bookmarkEnd w:id="22"/>
     </w:p>
     <w:p>
       <w:pPr>
@@ -37790,7 +37772,7 @@
           <w:lang w:val="en-US"/>
         </w:rPr>
       </w:pPr>
-      <w:bookmarkStart w:id="24" w:name="_Toc82505541"/>
+      <w:bookmarkStart w:id="23" w:name="_Toc82505541"/>
       <w:r>
         <w:rPr>
           <w:lang w:val="en-US"/>
@@ -37807,7 +37789,7 @@
         </w:rPr>
         <w:t xml:space="preserve"> transmitter</w:t>
       </w:r>
-      <w:bookmarkEnd w:id="24"/>
+      <w:bookmarkEnd w:id="23"/>
     </w:p>
     <w:p>
       <w:pPr>
@@ -40256,7 +40238,7 @@
           <w:lang w:val="en-US"/>
         </w:rPr>
       </w:pPr>
-      <w:bookmarkStart w:id="25" w:name="_Toc82505542"/>
+      <w:bookmarkStart w:id="24" w:name="_Toc82505542"/>
       <w:r>
         <w:rPr>
           <w:lang w:val="en-US"/>
@@ -40279,7 +40261,7 @@
         </w:rPr>
         <w:t>settings</w:t>
       </w:r>
-      <w:bookmarkEnd w:id="25"/>
+      <w:bookmarkEnd w:id="24"/>
     </w:p>
     <w:p>
       <w:pPr>
@@ -43272,7 +43254,7 @@
       <w:pPr>
         <w:pStyle w:val="2"/>
       </w:pPr>
-      <w:bookmarkStart w:id="26" w:name="_Toc82505543"/>
+      <w:bookmarkStart w:id="25" w:name="_Toc82505543"/>
       <w:r>
         <w:rPr>
           <w:lang w:val="en-US"/>
@@ -43289,7 +43271,7 @@
         </w:rPr>
         <w:t>alternative set</w:t>
       </w:r>
-      <w:bookmarkEnd w:id="26"/>
+      <w:bookmarkEnd w:id="25"/>
     </w:p>
     <w:p>
       <w:pPr>
@@ -50019,7 +50001,7 @@
           <w:lang w:val="en-US"/>
         </w:rPr>
       </w:pPr>
-      <w:bookmarkStart w:id="27" w:name="_Toc82505544"/>
+      <w:bookmarkStart w:id="26" w:name="_Toc82505544"/>
       <w:r>
         <w:rPr>
           <w:lang w:val="en-US"/>
@@ -50038,7 +50020,7 @@
         </w:rPr>
         <w:t>settings</w:t>
       </w:r>
-      <w:bookmarkEnd w:id="27"/>
+      <w:bookmarkEnd w:id="26"/>
     </w:p>
     <w:p>
       <w:pPr>
@@ -54126,7 +54108,7 @@
           <w:lang w:val="en-US"/>
         </w:rPr>
       </w:pPr>
-      <w:bookmarkStart w:id="28" w:name="_Toc82505545"/>
+      <w:bookmarkStart w:id="27" w:name="_Toc82505545"/>
       <w:r>
         <w:rPr>
           <w:lang w:val="en-US"/>
@@ -54140,7 +54122,7 @@
         </w:rPr>
         <w:t>transmitter</w:t>
       </w:r>
-      <w:bookmarkEnd w:id="28"/>
+      <w:bookmarkEnd w:id="27"/>
     </w:p>
     <w:p>
       <w:pPr>
@@ -57398,7 +57380,7 @@
           <w:lang w:val="en-US"/>
         </w:rPr>
       </w:pPr>
-      <w:bookmarkStart w:id="29" w:name="_Toc82505546"/>
+      <w:bookmarkStart w:id="28" w:name="_Toc82505546"/>
       <w:r>
         <w:rPr>
           <w:lang w:val="en-US"/>
@@ -57406,7 +57388,7 @@
         <w:lastRenderedPageBreak/>
         <w:t>SPI receive</w:t>
       </w:r>
-      <w:bookmarkEnd w:id="29"/>
+      <w:bookmarkEnd w:id="28"/>
     </w:p>
     <w:p>
       <w:pPr>
@@ -59054,7 +59036,7 @@
           <w:lang w:val="en-US"/>
         </w:rPr>
       </w:pPr>
-      <w:bookmarkStart w:id="30" w:name="_Toc82505547"/>
+      <w:bookmarkStart w:id="29" w:name="_Toc82505547"/>
       <w:r>
         <w:rPr>
           <w:lang w:val="en-US"/>
@@ -59088,7 +59070,7 @@
         </w:rPr>
         <w:t>settings</w:t>
       </w:r>
-      <w:bookmarkEnd w:id="30"/>
+      <w:bookmarkEnd w:id="29"/>
     </w:p>
     <w:p>
       <w:pPr>
@@ -60911,7 +60893,7 @@
           <w:lang w:val="en-US"/>
         </w:rPr>
       </w:pPr>
-      <w:bookmarkStart w:id="31" w:name="_Toc82505548"/>
+      <w:bookmarkStart w:id="30" w:name="_Toc82505548"/>
       <w:r>
         <w:rPr>
           <w:lang w:val="en-US"/>
@@ -60919,7 +60901,7 @@
         <w:lastRenderedPageBreak/>
         <w:t>Power Module</w:t>
       </w:r>
-      <w:bookmarkEnd w:id="31"/>
+      <w:bookmarkEnd w:id="30"/>
     </w:p>
     <w:p>
       <w:pPr>
@@ -64687,7 +64669,7 @@
           <w:lang w:val="en-US"/>
         </w:rPr>
       </w:pPr>
-      <w:bookmarkStart w:id="32" w:name="_Toc82505549"/>
+      <w:bookmarkStart w:id="31" w:name="_Toc82505549"/>
       <w:proofErr w:type="spellStart"/>
       <w:r>
         <w:rPr>
@@ -64696,7 +64678,7 @@
         <w:lastRenderedPageBreak/>
         <w:t>MKO_Module</w:t>
       </w:r>
-      <w:bookmarkEnd w:id="32"/>
+      <w:bookmarkEnd w:id="31"/>
       <w:proofErr w:type="spellEnd"/>
     </w:p>
     <w:p>
@@ -65570,7 +65552,7 @@
           <w:lang w:val="en-US"/>
         </w:rPr>
       </w:pPr>
-      <w:bookmarkStart w:id="33" w:name="_Toc82505550"/>
+      <w:bookmarkStart w:id="32" w:name="_Toc82505550"/>
       <w:proofErr w:type="spellStart"/>
       <w:r>
         <w:rPr>
@@ -65578,7 +65560,7 @@
         </w:rPr>
         <w:t>STM_Module</w:t>
       </w:r>
-      <w:bookmarkEnd w:id="33"/>
+      <w:bookmarkEnd w:id="32"/>
       <w:proofErr w:type="spellEnd"/>
     </w:p>
     <w:p>
@@ -66509,6 +66491,60 @@
       <w:r>
         <w:br w:type="page"/>
       </w:r>
+    </w:p>
+    <w:p>
+      <w:pPr>
+        <w:pStyle w:val="2"/>
+        <w:ind w:left="576"/>
+        <w:rPr>
+          <w:lang w:val="en-US"/>
+        </w:rPr>
+      </w:pPr>
+      <w:r>
+        <w:rPr>
+          <w:lang w:val="en-US"/>
+        </w:rPr>
+        <w:lastRenderedPageBreak/>
+        <w:t>MPP</w:t>
+      </w:r>
+      <w:bookmarkStart w:id="33" w:name="_GoBack"/>
+      <w:bookmarkEnd w:id="33"/>
+      <w:r>
+        <w:rPr>
+          <w:lang w:val="en-US"/>
+        </w:rPr>
+        <w:t>_Module</w:t>
+      </w:r>
+    </w:p>
+    <w:p>
+      <w:pPr>
+        <w:suppressAutoHyphens w:val="0"/>
+        <w:spacing w:line="240" w:lineRule="auto"/>
+        <w:ind w:firstLine="0"/>
+        <w:jc w:val="left"/>
+        <w:rPr>
+          <w:lang w:val="en-US"/>
+        </w:rPr>
+      </w:pPr>
+    </w:p>
+    <w:p>
+      <w:pPr>
+        <w:suppressAutoHyphens w:val="0"/>
+        <w:spacing w:line="240" w:lineRule="auto"/>
+        <w:ind w:firstLine="0"/>
+        <w:jc w:val="left"/>
+      </w:pPr>
+      <w:r>
+        <w:br w:type="page"/>
+      </w:r>
+    </w:p>
+    <w:p>
+      <w:pPr>
+        <w:suppressAutoHyphens w:val="0"/>
+        <w:spacing w:line="240" w:lineRule="auto"/>
+        <w:ind w:firstLine="0"/>
+        <w:jc w:val="left"/>
+      </w:pPr>
     </w:p>
     <w:p>
       <w:pPr>
@@ -67666,7 +67702,7 @@
                               <w:sz w:val="24"/>
                               <w:szCs w:val="24"/>
                             </w:rPr>
-                            <w:t>44</w:t>
+                            <w:t>45</w:t>
                           </w:r>
                           <w:r>
                             <w:rPr>
@@ -67736,7 +67772,7 @@
                         <w:sz w:val="24"/>
                         <w:szCs w:val="24"/>
                       </w:rPr>
-                      <w:t>44</w:t>
+                      <w:t>45</w:t>
                     </w:r>
                     <w:r>
                       <w:rPr>
@@ -68199,7 +68235,7 @@
                               <w:noProof/>
                               <w:szCs w:val="28"/>
                             </w:rPr>
-                            <w:t>24</w:t>
+                            <w:t>45</w:t>
                           </w:r>
                           <w:r>
                             <w:rPr>
@@ -68278,7 +68314,7 @@
                         <w:noProof/>
                         <w:szCs w:val="28"/>
                       </w:rPr>
-                      <w:t>24</w:t>
+                      <w:t>45</w:t>
                     </w:r>
                     <w:r>
                       <w:rPr>
@@ -74568,7 +74604,7 @@
 </file>
 
 <file path=customXml/itemProps1.xml><?xml version="1.0" encoding="utf-8"?>
-<ds:datastoreItem xmlns:ds="http://schemas.openxmlformats.org/officeDocument/2006/customXml" ds:itemID="{05D93BD3-B5A5-4064-BCE3-0C2DBA8FD2E4}">
+<ds:datastoreItem xmlns:ds="http://schemas.openxmlformats.org/officeDocument/2006/customXml" ds:itemID="{9CBE4B54-A78E-49BD-9335-DAF16D6D8E95}">
   <ds:schemaRefs>
     <ds:schemaRef ds:uri="http://schemas.openxmlformats.org/officeDocument/2006/bibliography"/>
   </ds:schemaRefs>
@@ -74576,7 +74612,7 @@
 </file>
 
 <file path=customXml/itemProps2.xml><?xml version="1.0" encoding="utf-8"?>
-<ds:datastoreItem xmlns:ds="http://schemas.openxmlformats.org/officeDocument/2006/customXml" ds:itemID="{99017A5F-3E23-46B2-A9E8-8B5399C7F0AE}">
+<ds:datastoreItem xmlns:ds="http://schemas.openxmlformats.org/officeDocument/2006/customXml" ds:itemID="{5E13EC7C-9CF9-4FA7-99C9-D0F05CC8A144}">
   <ds:schemaRefs>
     <ds:schemaRef ds:uri="http://schemas.openxmlformats.org/officeDocument/2006/bibliography"/>
   </ds:schemaRefs>

</xml_diff>